<commit_message>
Falta Anexar Contenido En La Tabla
</commit_message>
<xml_diff>
--- a/Analisis_Y_Manejo_De_Circuitos.docx
+++ b/Analisis_Y_Manejo_De_Circuitos.docx
@@ -710,6 +710,22 @@
           <w:szCs w:val="32"/>
         </w:rPr>
         <w:t xml:space="preserve">      </w:t>
+      </w:r>
+      <w:r>
+        <w:rPr>
+          <w:rFonts w:ascii="Arabic Typesetting" w:hAnsi="Arabic Typesetting" w:cs="Arabic Typesetting"/>
+          <w:sz w:val="32"/>
+          <w:szCs w:val="32"/>
+        </w:rPr>
+        <w:t xml:space="preserve">     </w:t>
+      </w:r>
+      <w:r>
+        <w:rPr>
+          <w:rFonts w:ascii="Arabic Typesetting" w:hAnsi="Arabic Typesetting" w:cs="Arabic Typesetting"/>
+          <w:sz w:val="32"/>
+          <w:szCs w:val="32"/>
+        </w:rPr>
+        <w:t xml:space="preserve">    </w:t>
       </w:r>
       <w:bookmarkStart w:id="0" w:name="_GoBack"/>
       <w:bookmarkEnd w:id="0"/>
@@ -1802,7 +1818,7 @@
 </file>
 
 <file path=customXml/itemProps1.xml><?xml version="1.0" encoding="utf-8"?>
-<ds:datastoreItem xmlns:ds="http://schemas.openxmlformats.org/officeDocument/2006/customXml" ds:itemID="{69083594-9E5F-481F-8533-75F9A82D2CA6}">
+<ds:datastoreItem xmlns:ds="http://schemas.openxmlformats.org/officeDocument/2006/customXml" ds:itemID="{51FB0997-26E7-43BC-9BB0-174FBA45897C}">
   <ds:schemaRefs>
     <ds:schemaRef ds:uri="http://schemas.openxmlformats.org/officeDocument/2006/bibliography"/>
   </ds:schemaRefs>

</xml_diff>

<commit_message>
Objetivos en el informe anexados
</commit_message>
<xml_diff>
--- a/Analisis_Y_Manejo_De_Circuitos.docx
+++ b/Analisis_Y_Manejo_De_Circuitos.docx
@@ -17,8 +17,34 @@
           <w:sz w:val="96"/>
           <w:szCs w:val="96"/>
         </w:rPr>
-        <w:t xml:space="preserve">Universidad de la costa cuc </w:t>
-      </w:r>
+        <w:t>Universidad de la costa cuc</w:t>
+      </w:r>
+      <w:r>
+        <w:rPr>
+          <w:rFonts w:ascii="Arabic Typesetting" w:eastAsia="Gungsuh" w:hAnsi="Arabic Typesetting" w:cs="Arabic Typesetting"/>
+          <w:sz w:val="96"/>
+          <w:szCs w:val="96"/>
+        </w:rPr>
+        <w:t xml:space="preserve"> </w:t>
+      </w:r>
+      <w:r>
+        <w:rPr>
+          <w:rFonts w:ascii="Arabic Typesetting" w:eastAsia="Gungsuh" w:hAnsi="Arabic Typesetting" w:cs="Arabic Typesetting"/>
+          <w:sz w:val="96"/>
+          <w:szCs w:val="96"/>
+        </w:rPr>
+        <w:t xml:space="preserve">  </w:t>
+      </w:r>
+      <w:r>
+        <w:rPr>
+          <w:rFonts w:ascii="Arabic Typesetting" w:eastAsia="Gungsuh" w:hAnsi="Arabic Typesetting" w:cs="Arabic Typesetting"/>
+          <w:sz w:val="96"/>
+          <w:szCs w:val="96"/>
+        </w:rPr>
+        <w:t xml:space="preserve">  </w:t>
+      </w:r>
+      <w:bookmarkStart w:id="0" w:name="_GoBack"/>
+      <w:bookmarkEnd w:id="0"/>
     </w:p>
     <w:p>
       <w:pPr>
@@ -92,309 +118,303 @@
       </w:pPr>
       <w:r>
         <w:rPr>
+          <w:rFonts w:ascii="Times New Roman" w:eastAsia="Gungsuh" w:hAnsi="Times New Roman" w:cs="Times New Roman"/>
+          <w:b/>
+          <w:sz w:val="40"/>
+          <w:szCs w:val="40"/>
+        </w:rPr>
+        <w:t>Informe de laboratorio</w:t>
+      </w:r>
+    </w:p>
+    <w:p>
+      <w:pPr>
+        <w:jc w:val="center"/>
+        <w:rPr>
+          <w:rFonts w:ascii="Times New Roman" w:eastAsia="Gungsuh" w:hAnsi="Times New Roman" w:cs="Times New Roman"/>
+          <w:sz w:val="40"/>
+          <w:szCs w:val="40"/>
+        </w:rPr>
+      </w:pPr>
+      <w:r>
+        <w:rPr>
+          <w:rFonts w:ascii="Times New Roman" w:eastAsia="Gungsuh" w:hAnsi="Times New Roman" w:cs="Times New Roman"/>
+          <w:b/>
+          <w:sz w:val="40"/>
+          <w:szCs w:val="40"/>
+        </w:rPr>
+        <w:t>Análisis y manejo de circuitos</w:t>
+      </w:r>
+    </w:p>
+    <w:p>
+      <w:pPr>
+        <w:jc w:val="center"/>
+        <w:rPr>
           <w:rFonts w:ascii="Arabic Typesetting" w:eastAsia="Gungsuh" w:hAnsi="Arabic Typesetting" w:cs="Arabic Typesetting"/>
           <w:sz w:val="96"/>
           <w:szCs w:val="96"/>
         </w:rPr>
-        <w:t xml:space="preserve"> </w:t>
-      </w:r>
-      <w:r>
-        <w:rPr>
-          <w:rFonts w:ascii="Times New Roman" w:eastAsia="Gungsuh" w:hAnsi="Times New Roman" w:cs="Times New Roman"/>
-          <w:b/>
-          <w:sz w:val="40"/>
-          <w:szCs w:val="40"/>
-        </w:rPr>
-        <w:t>Informe de laboratorio</w:t>
-      </w:r>
-      <w:r>
-        <w:rPr>
-          <w:rFonts w:ascii="Times New Roman" w:eastAsia="Gungsuh" w:hAnsi="Times New Roman" w:cs="Times New Roman"/>
-          <w:b/>
-          <w:sz w:val="40"/>
-          <w:szCs w:val="40"/>
-        </w:rPr>
-        <w:t xml:space="preserve"> </w:t>
-      </w:r>
+      </w:pPr>
     </w:p>
     <w:p>
       <w:pPr>
         <w:jc w:val="center"/>
         <w:rPr>
-          <w:rFonts w:ascii="Times New Roman" w:eastAsia="Gungsuh" w:hAnsi="Times New Roman" w:cs="Times New Roman"/>
-          <w:sz w:val="40"/>
-          <w:szCs w:val="40"/>
-        </w:rPr>
-      </w:pPr>
-      <w:r>
-        <w:rPr>
-          <w:rFonts w:ascii="Times New Roman" w:eastAsia="Gungsuh" w:hAnsi="Times New Roman" w:cs="Times New Roman"/>
-          <w:b/>
-          <w:sz w:val="40"/>
-          <w:szCs w:val="40"/>
-        </w:rPr>
-        <w:t>Análisis y manejo de circuitos</w:t>
+          <w:rFonts w:ascii="Arial" w:eastAsia="Gungsuh" w:hAnsi="Arial" w:cs="Arial"/>
+          <w:b/>
+          <w:sz w:val="32"/>
+          <w:szCs w:val="32"/>
+        </w:rPr>
+      </w:pPr>
+      <w:r>
+        <w:rPr>
+          <w:rFonts w:ascii="Arial" w:eastAsia="Gungsuh" w:hAnsi="Arial" w:cs="Arial"/>
+          <w:b/>
+          <w:sz w:val="32"/>
+          <w:szCs w:val="32"/>
+        </w:rPr>
+        <w:t>Albín Ernesto Núñez Pérez</w:t>
       </w:r>
     </w:p>
     <w:p>
       <w:pPr>
         <w:jc w:val="center"/>
+        <w:rPr>
+          <w:rFonts w:ascii="Arial" w:eastAsia="Gungsuh" w:hAnsi="Arial" w:cs="Arial"/>
+          <w:b/>
+          <w:sz w:val="32"/>
+          <w:szCs w:val="32"/>
+        </w:rPr>
+      </w:pPr>
+      <w:r>
+        <w:rPr>
+          <w:rFonts w:ascii="Arial" w:eastAsia="Gungsuh" w:hAnsi="Arial" w:cs="Arial"/>
+          <w:b/>
+          <w:sz w:val="32"/>
+          <w:szCs w:val="32"/>
+        </w:rPr>
+        <w:t>Daniel Esteban De Las Salas Jansen</w:t>
+      </w:r>
+    </w:p>
+    <w:p>
+      <w:pPr>
+        <w:jc w:val="center"/>
+        <w:rPr>
+          <w:rFonts w:ascii="Arial" w:eastAsia="Gungsuh" w:hAnsi="Arial" w:cs="Arial"/>
+          <w:b/>
+          <w:sz w:val="32"/>
+          <w:szCs w:val="32"/>
+        </w:rPr>
+      </w:pPr>
+      <w:r>
+        <w:rPr>
+          <w:rFonts w:ascii="Arial" w:eastAsia="Gungsuh" w:hAnsi="Arial" w:cs="Arial"/>
+          <w:b/>
+          <w:sz w:val="32"/>
+          <w:szCs w:val="32"/>
+        </w:rPr>
+        <w:t>Wholphin Guillot Montes</w:t>
+      </w:r>
+    </w:p>
+    <w:p>
+      <w:pPr>
+        <w:jc w:val="center"/>
+        <w:rPr>
+          <w:rFonts w:ascii="Arial" w:eastAsia="Gungsuh" w:hAnsi="Arial" w:cs="Arial"/>
+          <w:b/>
+          <w:sz w:val="32"/>
+          <w:szCs w:val="32"/>
+        </w:rPr>
+      </w:pPr>
+      <w:r>
+        <w:rPr>
+          <w:rFonts w:ascii="Arial" w:eastAsia="Gungsuh" w:hAnsi="Arial" w:cs="Arial"/>
+          <w:b/>
+          <w:sz w:val="32"/>
+          <w:szCs w:val="32"/>
+        </w:rPr>
+        <w:t>Felipe Mancilla Bernal</w:t>
+      </w:r>
+    </w:p>
+    <w:p>
+      <w:pPr>
+        <w:jc w:val="center"/>
+        <w:rPr>
+          <w:rFonts w:ascii="Arial" w:eastAsia="Gungsuh" w:hAnsi="Arial" w:cs="Arial"/>
+          <w:b/>
+          <w:sz w:val="32"/>
+          <w:szCs w:val="32"/>
+        </w:rPr>
+      </w:pPr>
+    </w:p>
+    <w:p>
+      <w:pPr>
+        <w:jc w:val="center"/>
+        <w:rPr>
+          <w:rFonts w:ascii="Arial" w:eastAsia="Gungsuh" w:hAnsi="Arial" w:cs="Arial"/>
+          <w:b/>
+          <w:sz w:val="32"/>
+          <w:szCs w:val="32"/>
+        </w:rPr>
+      </w:pPr>
+    </w:p>
+    <w:p>
+      <w:pPr>
+        <w:jc w:val="center"/>
+        <w:rPr>
+          <w:rFonts w:ascii="Arial" w:eastAsia="Gungsuh" w:hAnsi="Arial" w:cs="Arial"/>
+          <w:b/>
+          <w:sz w:val="32"/>
+          <w:szCs w:val="32"/>
+        </w:rPr>
+      </w:pPr>
+      <w:r>
+        <w:rPr>
+          <w:rFonts w:ascii="Arial" w:eastAsia="Gungsuh" w:hAnsi="Arial" w:cs="Arial"/>
+          <w:b/>
+          <w:sz w:val="32"/>
+          <w:szCs w:val="32"/>
+        </w:rPr>
+        <w:t>Física de campos</w:t>
+      </w:r>
+    </w:p>
+    <w:p>
+      <w:pPr>
+        <w:jc w:val="center"/>
+        <w:rPr>
+          <w:rFonts w:ascii="Arial" w:eastAsia="Gungsuh" w:hAnsi="Arial" w:cs="Arial"/>
+          <w:b/>
+          <w:sz w:val="32"/>
+          <w:szCs w:val="32"/>
+        </w:rPr>
+      </w:pPr>
+      <w:r>
+        <w:rPr>
+          <w:rFonts w:ascii="Arial" w:eastAsia="Gungsuh" w:hAnsi="Arial" w:cs="Arial"/>
+          <w:b/>
+          <w:sz w:val="32"/>
+          <w:szCs w:val="32"/>
+        </w:rPr>
+        <w:t>Pablo Viloria Molinares</w:t>
+      </w:r>
+    </w:p>
+    <w:p>
+      <w:pPr>
+        <w:jc w:val="center"/>
+        <w:rPr>
+          <w:rFonts w:ascii="Arial" w:eastAsia="Gungsuh" w:hAnsi="Arial" w:cs="Arial"/>
+          <w:b/>
+          <w:sz w:val="32"/>
+          <w:szCs w:val="32"/>
+        </w:rPr>
+      </w:pPr>
+      <w:r>
+        <w:rPr>
+          <w:rFonts w:ascii="Arial" w:eastAsia="Gungsuh" w:hAnsi="Arial" w:cs="Arial"/>
+          <w:b/>
+          <w:sz w:val="32"/>
+          <w:szCs w:val="32"/>
+        </w:rPr>
+        <w:t>Grupo Lunes 4:30 pm – 6:30 pm</w:t>
+      </w:r>
+    </w:p>
+    <w:p>
+      <w:pPr>
+        <w:jc w:val="center"/>
+        <w:rPr>
+          <w:rFonts w:ascii="Arial" w:eastAsia="Gungsuh" w:hAnsi="Arial" w:cs="Arial"/>
+          <w:b/>
+          <w:sz w:val="32"/>
+          <w:szCs w:val="32"/>
+        </w:rPr>
+      </w:pPr>
+    </w:p>
+    <w:p>
+      <w:pPr>
+        <w:jc w:val="center"/>
+        <w:rPr>
+          <w:rFonts w:ascii="Arial" w:eastAsia="Gungsuh" w:hAnsi="Arial" w:cs="Arial"/>
+          <w:b/>
+          <w:sz w:val="32"/>
+          <w:szCs w:val="32"/>
+        </w:rPr>
+      </w:pPr>
+      <w:r>
+        <w:rPr>
+          <w:rFonts w:ascii="Arial" w:eastAsia="Gungsuh" w:hAnsi="Arial" w:cs="Arial"/>
+          <w:b/>
+          <w:sz w:val="32"/>
+          <w:szCs w:val="32"/>
+        </w:rPr>
+        <w:t>Laboratorio de física de campos</w:t>
+      </w:r>
+    </w:p>
+    <w:p>
+      <w:pPr>
+        <w:jc w:val="center"/>
+        <w:rPr>
+          <w:rFonts w:ascii="Arial" w:eastAsia="Gungsuh" w:hAnsi="Arial" w:cs="Arial"/>
+          <w:b/>
+          <w:sz w:val="32"/>
+          <w:szCs w:val="32"/>
+        </w:rPr>
+      </w:pPr>
+      <w:r>
+        <w:rPr>
+          <w:rFonts w:ascii="Arial" w:eastAsia="Gungsuh" w:hAnsi="Arial" w:cs="Arial"/>
+          <w:b/>
+          <w:sz w:val="32"/>
+          <w:szCs w:val="32"/>
+        </w:rPr>
+        <w:t>3/03</w:t>
+      </w:r>
+      <w:r>
+        <w:rPr>
+          <w:rFonts w:ascii="Arial" w:eastAsia="Gungsuh" w:hAnsi="Arial" w:cs="Arial"/>
+          <w:b/>
+          <w:sz w:val="32"/>
+          <w:szCs w:val="32"/>
+        </w:rPr>
+        <w:t>/2017</w:t>
+      </w:r>
+    </w:p>
+    <w:p>
+      <w:pPr>
+        <w:jc w:val="center"/>
+        <w:rPr>
+          <w:rFonts w:ascii="Arial" w:eastAsia="Gungsuh" w:hAnsi="Arial" w:cs="Arial"/>
+          <w:b/>
+          <w:sz w:val="32"/>
+          <w:szCs w:val="32"/>
+        </w:rPr>
+      </w:pPr>
+      <w:r>
+        <w:rPr>
+          <w:rFonts w:ascii="Arial" w:eastAsia="Gungsuh" w:hAnsi="Arial" w:cs="Arial"/>
+          <w:b/>
+          <w:sz w:val="32"/>
+          <w:szCs w:val="32"/>
+        </w:rPr>
+        <w:lastRenderedPageBreak/>
+        <w:t xml:space="preserve">     </w:t>
+      </w:r>
+    </w:p>
+    <w:p>
+      <w:pPr>
+        <w:pStyle w:val="Ttulo7"/>
+        <w:rPr>
+          <w:rFonts w:ascii="Arabic Typesetting" w:eastAsia="Gungsuh" w:hAnsi="Arabic Typesetting" w:cs="Arabic Typesetting"/>
+          <w:b/>
+          <w:i w:val="0"/>
+          <w:sz w:val="36"/>
+          <w:szCs w:val="36"/>
+        </w:rPr>
+      </w:pPr>
+      <w:r>
         <w:rPr>
           <w:rFonts w:ascii="Arabic Typesetting" w:eastAsia="Gungsuh" w:hAnsi="Arabic Typesetting" w:cs="Arabic Typesetting"/>
           <w:sz w:val="96"/>
           <w:szCs w:val="96"/>
         </w:rPr>
-      </w:pPr>
-    </w:p>
-    <w:p>
-      <w:pPr>
-        <w:jc w:val="center"/>
-        <w:rPr>
-          <w:rFonts w:ascii="Arial" w:eastAsia="Gungsuh" w:hAnsi="Arial" w:cs="Arial"/>
-          <w:b/>
-          <w:sz w:val="32"/>
-          <w:szCs w:val="32"/>
-        </w:rPr>
-      </w:pPr>
-      <w:r>
-        <w:rPr>
-          <w:rFonts w:ascii="Arial" w:eastAsia="Gungsuh" w:hAnsi="Arial" w:cs="Arial"/>
-          <w:b/>
-          <w:sz w:val="32"/>
-          <w:szCs w:val="32"/>
-        </w:rPr>
-        <w:t xml:space="preserve">Albín Ernesto Núñez Pérez </w:t>
-      </w:r>
-    </w:p>
-    <w:p>
-      <w:pPr>
-        <w:jc w:val="center"/>
-        <w:rPr>
-          <w:rFonts w:ascii="Arial" w:eastAsia="Gungsuh" w:hAnsi="Arial" w:cs="Arial"/>
-          <w:b/>
-          <w:sz w:val="32"/>
-          <w:szCs w:val="32"/>
-        </w:rPr>
-      </w:pPr>
-      <w:r>
-        <w:rPr>
-          <w:rFonts w:ascii="Arial" w:eastAsia="Gungsuh" w:hAnsi="Arial" w:cs="Arial"/>
-          <w:b/>
-          <w:sz w:val="32"/>
-          <w:szCs w:val="32"/>
-        </w:rPr>
-        <w:t xml:space="preserve">Daniel Esteban De Las Salas Jansen </w:t>
-      </w:r>
-    </w:p>
-    <w:p>
-      <w:pPr>
-        <w:jc w:val="center"/>
-        <w:rPr>
-          <w:rFonts w:ascii="Arial" w:eastAsia="Gungsuh" w:hAnsi="Arial" w:cs="Arial"/>
-          <w:b/>
-          <w:sz w:val="32"/>
-          <w:szCs w:val="32"/>
-        </w:rPr>
-      </w:pPr>
-      <w:r>
-        <w:rPr>
-          <w:rFonts w:ascii="Arial" w:eastAsia="Gungsuh" w:hAnsi="Arial" w:cs="Arial"/>
-          <w:b/>
-          <w:sz w:val="32"/>
-          <w:szCs w:val="32"/>
-        </w:rPr>
-        <w:t xml:space="preserve">Wholphin Guillot Montes </w:t>
-      </w:r>
-    </w:p>
-    <w:p>
-      <w:pPr>
-        <w:jc w:val="center"/>
-        <w:rPr>
-          <w:rFonts w:ascii="Arial" w:eastAsia="Gungsuh" w:hAnsi="Arial" w:cs="Arial"/>
-          <w:b/>
-          <w:sz w:val="32"/>
-          <w:szCs w:val="32"/>
-        </w:rPr>
-      </w:pPr>
-    </w:p>
-    <w:p>
-      <w:pPr>
-        <w:jc w:val="center"/>
-        <w:rPr>
-          <w:rFonts w:ascii="Arial" w:eastAsia="Gungsuh" w:hAnsi="Arial" w:cs="Arial"/>
-          <w:b/>
-          <w:sz w:val="32"/>
-          <w:szCs w:val="32"/>
-        </w:rPr>
-      </w:pPr>
-    </w:p>
-    <w:p>
-      <w:pPr>
-        <w:jc w:val="center"/>
-        <w:rPr>
-          <w:rFonts w:ascii="Arial" w:eastAsia="Gungsuh" w:hAnsi="Arial" w:cs="Arial"/>
-          <w:b/>
-          <w:sz w:val="32"/>
-          <w:szCs w:val="32"/>
-        </w:rPr>
-      </w:pPr>
-      <w:r>
-        <w:rPr>
-          <w:rFonts w:ascii="Arial" w:eastAsia="Gungsuh" w:hAnsi="Arial" w:cs="Arial"/>
-          <w:b/>
-          <w:sz w:val="32"/>
-          <w:szCs w:val="32"/>
-        </w:rPr>
-        <w:t xml:space="preserve">Física de campos </w:t>
-      </w:r>
-    </w:p>
-    <w:p>
-      <w:pPr>
-        <w:jc w:val="center"/>
-        <w:rPr>
-          <w:rFonts w:ascii="Arial" w:eastAsia="Gungsuh" w:hAnsi="Arial" w:cs="Arial"/>
-          <w:b/>
-          <w:sz w:val="32"/>
-          <w:szCs w:val="32"/>
-        </w:rPr>
-      </w:pPr>
-      <w:r>
-        <w:rPr>
-          <w:rFonts w:ascii="Arial" w:eastAsia="Gungsuh" w:hAnsi="Arial" w:cs="Arial"/>
-          <w:b/>
-          <w:sz w:val="32"/>
-          <w:szCs w:val="32"/>
-        </w:rPr>
-        <w:t xml:space="preserve">Pablo Viloria Molinares </w:t>
-      </w:r>
-    </w:p>
-    <w:p>
-      <w:pPr>
-        <w:jc w:val="center"/>
-        <w:rPr>
-          <w:rFonts w:ascii="Arial" w:eastAsia="Gungsuh" w:hAnsi="Arial" w:cs="Arial"/>
-          <w:b/>
-          <w:sz w:val="32"/>
-          <w:szCs w:val="32"/>
-        </w:rPr>
-      </w:pPr>
-      <w:r>
-        <w:rPr>
-          <w:rFonts w:ascii="Arial" w:eastAsia="Gungsuh" w:hAnsi="Arial" w:cs="Arial"/>
-          <w:b/>
-          <w:sz w:val="32"/>
-          <w:szCs w:val="32"/>
-        </w:rPr>
-        <w:t>Grupo Lunes 4:30 pm – 6:30 pm</w:t>
-      </w:r>
-      <w:r>
-        <w:rPr>
-          <w:rFonts w:ascii="Arial" w:eastAsia="Gungsuh" w:hAnsi="Arial" w:cs="Arial"/>
-          <w:b/>
-          <w:sz w:val="32"/>
-          <w:szCs w:val="32"/>
-        </w:rPr>
-        <w:t xml:space="preserve"> </w:t>
-      </w:r>
-    </w:p>
-    <w:p>
-      <w:pPr>
-        <w:jc w:val="center"/>
-        <w:rPr>
-          <w:rFonts w:ascii="Arial" w:eastAsia="Gungsuh" w:hAnsi="Arial" w:cs="Arial"/>
-          <w:b/>
-          <w:sz w:val="32"/>
-          <w:szCs w:val="32"/>
-        </w:rPr>
-      </w:pPr>
-    </w:p>
-    <w:p>
-      <w:pPr>
-        <w:jc w:val="center"/>
-        <w:rPr>
-          <w:rFonts w:ascii="Arial" w:eastAsia="Gungsuh" w:hAnsi="Arial" w:cs="Arial"/>
-          <w:b/>
-          <w:sz w:val="32"/>
-          <w:szCs w:val="32"/>
-        </w:rPr>
-      </w:pPr>
-      <w:r>
-        <w:rPr>
-          <w:rFonts w:ascii="Arial" w:eastAsia="Gungsuh" w:hAnsi="Arial" w:cs="Arial"/>
-          <w:b/>
-          <w:sz w:val="32"/>
-          <w:szCs w:val="32"/>
-        </w:rPr>
-        <w:t xml:space="preserve">Laboratorio de física de campos </w:t>
-      </w:r>
-    </w:p>
-    <w:p>
-      <w:pPr>
-        <w:jc w:val="center"/>
-        <w:rPr>
-          <w:rFonts w:ascii="Arial" w:eastAsia="Gungsuh" w:hAnsi="Arial" w:cs="Arial"/>
-          <w:b/>
-          <w:sz w:val="32"/>
-          <w:szCs w:val="32"/>
-        </w:rPr>
-      </w:pPr>
-      <w:r>
-        <w:rPr>
-          <w:rFonts w:ascii="Arial" w:eastAsia="Gungsuh" w:hAnsi="Arial" w:cs="Arial"/>
-          <w:b/>
-          <w:sz w:val="32"/>
-          <w:szCs w:val="32"/>
-        </w:rPr>
-        <w:t>3/03</w:t>
-      </w:r>
-      <w:r>
-        <w:rPr>
-          <w:rFonts w:ascii="Arial" w:eastAsia="Gungsuh" w:hAnsi="Arial" w:cs="Arial"/>
-          <w:b/>
-          <w:sz w:val="32"/>
-          <w:szCs w:val="32"/>
-        </w:rPr>
-        <w:t>/2017</w:t>
-      </w:r>
-    </w:p>
-    <w:p>
-      <w:pPr>
-        <w:jc w:val="center"/>
-        <w:rPr>
-          <w:rFonts w:ascii="Arial" w:eastAsia="Gungsuh" w:hAnsi="Arial" w:cs="Arial"/>
-          <w:b/>
-          <w:sz w:val="32"/>
-          <w:szCs w:val="32"/>
-        </w:rPr>
-      </w:pPr>
-      <w:r>
-        <w:rPr>
-          <w:rFonts w:ascii="Arial" w:eastAsia="Gungsuh" w:hAnsi="Arial" w:cs="Arial"/>
-          <w:b/>
-          <w:sz w:val="32"/>
-          <w:szCs w:val="32"/>
-        </w:rPr>
-        <w:t xml:space="preserve">     </w:t>
-      </w:r>
-    </w:p>
-    <w:p>
-      <w:pPr>
-        <w:pStyle w:val="Ttulo7"/>
-        <w:rPr>
-          <w:rFonts w:ascii="Arabic Typesetting" w:eastAsia="Gungsuh" w:hAnsi="Arabic Typesetting" w:cs="Arabic Typesetting"/>
-          <w:b/>
-          <w:i w:val="0"/>
-          <w:sz w:val="36"/>
-          <w:szCs w:val="36"/>
-        </w:rPr>
-      </w:pPr>
-      <w:r>
-        <w:rPr>
-          <w:rFonts w:ascii="Arabic Typesetting" w:eastAsia="Gungsuh" w:hAnsi="Arabic Typesetting" w:cs="Arabic Typesetting"/>
-          <w:sz w:val="96"/>
-          <w:szCs w:val="96"/>
-        </w:rPr>
-        <w:lastRenderedPageBreak/>
         <w:t xml:space="preserve"> </w:t>
       </w:r>
       <w:r>
@@ -453,7 +473,16 @@
           <w:sz w:val="36"/>
           <w:szCs w:val="36"/>
         </w:rPr>
-        <w:t xml:space="preserve">Objetivos…………………………………………………………………………...4 </w:t>
+        <w:t>Objetivos</w:t>
+      </w:r>
+      <w:r>
+        <w:rPr>
+          <w:rFonts w:ascii="Arabic Typesetting" w:hAnsi="Arabic Typesetting" w:cs="Arabic Typesetting"/>
+          <w:b/>
+          <w:sz w:val="36"/>
+          <w:szCs w:val="36"/>
+        </w:rPr>
+        <w:t>…………………………………………………………………………..4</w:t>
       </w:r>
     </w:p>
     <w:p>
@@ -476,7 +505,15 @@
           <w:sz w:val="32"/>
           <w:szCs w:val="32"/>
         </w:rPr>
-        <w:t>Objetivo general…………………………………………………………………………</w:t>
+        <w:t>Objetivo gen</w:t>
+      </w:r>
+      <w:r>
+        <w:rPr>
+          <w:rFonts w:ascii="Arabic Typesetting" w:hAnsi="Arabic Typesetting" w:cs="Arabic Typesetting"/>
+          <w:sz w:val="32"/>
+          <w:szCs w:val="32"/>
+        </w:rPr>
+        <w:t>eral……………………………………………………………………….</w:t>
       </w:r>
       <w:r>
         <w:rPr>
@@ -486,15 +523,6 @@
           <w:szCs w:val="36"/>
         </w:rPr>
         <w:t>4</w:t>
-      </w:r>
-      <w:r>
-        <w:rPr>
-          <w:rFonts w:ascii="Arabic Typesetting" w:hAnsi="Arabic Typesetting" w:cs="Arabic Typesetting"/>
-          <w:b/>
-          <w:sz w:val="36"/>
-          <w:szCs w:val="36"/>
-        </w:rPr>
-        <w:t xml:space="preserve"> </w:t>
       </w:r>
     </w:p>
     <w:p>
@@ -516,7 +544,15 @@
           <w:sz w:val="32"/>
           <w:szCs w:val="32"/>
         </w:rPr>
-        <w:t>Objetivos específicos……………………………………………………………………</w:t>
+        <w:t>Objetivos espec</w:t>
+      </w:r>
+      <w:r>
+        <w:rPr>
+          <w:rFonts w:ascii="Arabic Typesetting" w:hAnsi="Arabic Typesetting" w:cs="Arabic Typesetting"/>
+          <w:sz w:val="32"/>
+          <w:szCs w:val="32"/>
+        </w:rPr>
+        <w:t>íficos………………………………………………………………….</w:t>
       </w:r>
       <w:r>
         <w:rPr>
@@ -526,15 +562,6 @@
           <w:szCs w:val="36"/>
         </w:rPr>
         <w:t>4</w:t>
-      </w:r>
-      <w:r>
-        <w:rPr>
-          <w:rFonts w:ascii="Arabic Typesetting" w:hAnsi="Arabic Typesetting" w:cs="Arabic Typesetting"/>
-          <w:b/>
-          <w:sz w:val="36"/>
-          <w:szCs w:val="36"/>
-        </w:rPr>
-        <w:t xml:space="preserve"> </w:t>
       </w:r>
     </w:p>
     <w:p>
@@ -567,178 +594,392 @@
           <w:sz w:val="36"/>
           <w:szCs w:val="36"/>
         </w:rPr>
-        <w:t xml:space="preserve">………………………………………………………………………5 </w:t>
-      </w:r>
-    </w:p>
-    <w:p>
-      <w:pPr>
-        <w:pStyle w:val="Prrafodelista"/>
-        <w:rPr>
-          <w:rFonts w:ascii="Arabic Typesetting" w:hAnsi="Arabic Typesetting" w:cs="Arabic Typesetting"/>
-          <w:sz w:val="32"/>
-          <w:szCs w:val="32"/>
-        </w:rPr>
-      </w:pPr>
-      <w:r>
-        <w:rPr>
-          <w:rFonts w:ascii="Arabic Typesetting" w:hAnsi="Arabic Typesetting" w:cs="Arabic Typesetting"/>
-          <w:sz w:val="32"/>
-          <w:szCs w:val="32"/>
-        </w:rPr>
-        <w:t>3.1</w:t>
-      </w:r>
-    </w:p>
-    <w:p>
-      <w:pPr>
-        <w:pStyle w:val="Prrafodelista"/>
-        <w:rPr>
-          <w:rFonts w:ascii="Arabic Typesetting" w:hAnsi="Arabic Typesetting" w:cs="Arabic Typesetting"/>
-          <w:sz w:val="32"/>
-          <w:szCs w:val="32"/>
-        </w:rPr>
-      </w:pPr>
-      <w:r>
-        <w:rPr>
-          <w:rFonts w:ascii="Arabic Typesetting" w:hAnsi="Arabic Typesetting" w:cs="Arabic Typesetting"/>
-          <w:sz w:val="32"/>
-          <w:szCs w:val="32"/>
-        </w:rPr>
-        <w:t>3.2</w:t>
-      </w:r>
-    </w:p>
-    <w:p>
-      <w:pPr>
-        <w:pStyle w:val="Prrafodelista"/>
-        <w:rPr>
-          <w:rFonts w:ascii="Arabic Typesetting" w:hAnsi="Arabic Typesetting" w:cs="Arabic Typesetting"/>
-          <w:sz w:val="32"/>
-          <w:szCs w:val="32"/>
-        </w:rPr>
-      </w:pPr>
-      <w:r>
-        <w:rPr>
-          <w:rFonts w:ascii="Arabic Typesetting" w:hAnsi="Arabic Typesetting" w:cs="Arabic Typesetting"/>
-          <w:sz w:val="32"/>
-          <w:szCs w:val="32"/>
-        </w:rPr>
-        <w:t>3.3</w:t>
-      </w:r>
-    </w:p>
-    <w:p>
-      <w:pPr>
-        <w:pStyle w:val="Prrafodelista"/>
-        <w:rPr>
-          <w:rFonts w:ascii="Arabic Typesetting" w:hAnsi="Arabic Typesetting" w:cs="Arabic Typesetting"/>
-          <w:sz w:val="32"/>
-          <w:szCs w:val="32"/>
-        </w:rPr>
-      </w:pPr>
-      <w:r>
-        <w:rPr>
-          <w:rFonts w:ascii="Arabic Typesetting" w:hAnsi="Arabic Typesetting" w:cs="Arabic Typesetting"/>
-          <w:sz w:val="32"/>
-          <w:szCs w:val="32"/>
-        </w:rPr>
-        <w:t>3.4</w:t>
-      </w:r>
-    </w:p>
-    <w:p>
-      <w:pPr>
-        <w:pStyle w:val="Prrafodelista"/>
-        <w:rPr>
-          <w:rFonts w:ascii="Arabic Typesetting" w:hAnsi="Arabic Typesetting" w:cs="Arabic Typesetting"/>
-          <w:sz w:val="32"/>
-          <w:szCs w:val="32"/>
-        </w:rPr>
-      </w:pPr>
-      <w:r>
-        <w:rPr>
-          <w:rFonts w:ascii="Arabic Typesetting" w:hAnsi="Arabic Typesetting" w:cs="Arabic Typesetting"/>
-          <w:sz w:val="32"/>
-          <w:szCs w:val="32"/>
-        </w:rPr>
-        <w:t>3.5</w:t>
-      </w:r>
-    </w:p>
-    <w:p>
-      <w:pPr>
-        <w:pStyle w:val="Prrafodelista"/>
-        <w:rPr>
-          <w:rFonts w:ascii="Arabic Typesetting" w:hAnsi="Arabic Typesetting" w:cs="Arabic Typesetting"/>
-          <w:sz w:val="32"/>
-          <w:szCs w:val="32"/>
-        </w:rPr>
-      </w:pPr>
-      <w:r>
-        <w:rPr>
-          <w:rFonts w:ascii="Arabic Typesetting" w:hAnsi="Arabic Typesetting" w:cs="Arabic Typesetting"/>
-          <w:sz w:val="32"/>
-          <w:szCs w:val="32"/>
-        </w:rPr>
-        <w:t>3.6</w:t>
-      </w:r>
-    </w:p>
-    <w:p>
-      <w:pPr>
-        <w:pStyle w:val="Prrafodelista"/>
-        <w:rPr>
-          <w:rFonts w:ascii="Arabic Typesetting" w:hAnsi="Arabic Typesetting" w:cs="Arabic Typesetting"/>
-          <w:sz w:val="32"/>
-          <w:szCs w:val="32"/>
-        </w:rPr>
-      </w:pPr>
-      <w:r>
-        <w:rPr>
-          <w:rFonts w:ascii="Arabic Typesetting" w:hAnsi="Arabic Typesetting" w:cs="Arabic Typesetting"/>
-          <w:sz w:val="32"/>
-          <w:szCs w:val="32"/>
-        </w:rPr>
-        <w:t>3.7</w:t>
-      </w:r>
-      <w:r>
-        <w:rPr>
-          <w:rFonts w:ascii="Arabic Typesetting" w:hAnsi="Arabic Typesetting" w:cs="Arabic Typesetting"/>
-          <w:sz w:val="32"/>
-          <w:szCs w:val="32"/>
-        </w:rPr>
-        <w:t xml:space="preserve">      </w:t>
-      </w:r>
-      <w:r>
-        <w:rPr>
-          <w:rFonts w:ascii="Arabic Typesetting" w:hAnsi="Arabic Typesetting" w:cs="Arabic Typesetting"/>
-          <w:sz w:val="32"/>
-          <w:szCs w:val="32"/>
-        </w:rPr>
-        <w:t xml:space="preserve">      </w:t>
-      </w:r>
-      <w:r>
-        <w:rPr>
-          <w:rFonts w:ascii="Arabic Typesetting" w:hAnsi="Arabic Typesetting" w:cs="Arabic Typesetting"/>
-          <w:sz w:val="32"/>
-          <w:szCs w:val="32"/>
-        </w:rPr>
-        <w:t xml:space="preserve">     </w:t>
-      </w:r>
-      <w:r>
-        <w:rPr>
-          <w:rFonts w:ascii="Arabic Typesetting" w:hAnsi="Arabic Typesetting" w:cs="Arabic Typesetting"/>
-          <w:sz w:val="32"/>
-          <w:szCs w:val="32"/>
-        </w:rPr>
-        <w:t xml:space="preserve">    </w:t>
-      </w:r>
-      <w:bookmarkStart w:id="0" w:name="_GoBack"/>
-      <w:bookmarkEnd w:id="0"/>
-    </w:p>
-    <w:p>
-      <w:pPr>
-        <w:rPr>
-          <w:rFonts w:ascii="Arabic Typesetting" w:hAnsi="Arabic Typesetting" w:cs="Arabic Typesetting"/>
-          <w:b/>
-          <w:sz w:val="36"/>
-          <w:szCs w:val="36"/>
-        </w:rPr>
-      </w:pPr>
+        <w:t>…………………………………………………………………….5</w:t>
+      </w:r>
+    </w:p>
+    <w:p>
+      <w:pPr>
+        <w:pStyle w:val="Prrafodelista"/>
+        <w:numPr>
+          <w:ilvl w:val="1"/>
+          <w:numId w:val="1"/>
+        </w:numPr>
+        <w:rPr>
+          <w:rFonts w:ascii="Arabic Typesetting" w:hAnsi="Arabic Typesetting" w:cs="Arabic Typesetting"/>
+          <w:b/>
+          <w:sz w:val="36"/>
+          <w:szCs w:val="36"/>
+        </w:rPr>
+      </w:pPr>
+      <w:r>
+        <w:rPr>
+          <w:rFonts w:ascii="Arabic Typesetting" w:hAnsi="Arabic Typesetting" w:cs="Arabic Typesetting"/>
+          <w:sz w:val="32"/>
+          <w:szCs w:val="32"/>
+        </w:rPr>
+        <w:t>Corriente eléctrica……………………………………………………………………</w:t>
+      </w:r>
+      <w:r>
+        <w:rPr>
+          <w:rFonts w:ascii="Arabic Typesetting" w:hAnsi="Arabic Typesetting" w:cs="Arabic Typesetting"/>
+          <w:sz w:val="32"/>
+          <w:szCs w:val="32"/>
+        </w:rPr>
+        <w:t>.</w:t>
+      </w:r>
+      <w:r>
+        <w:rPr>
+          <w:rFonts w:ascii="Arabic Typesetting" w:hAnsi="Arabic Typesetting" w:cs="Arabic Typesetting"/>
+          <w:b/>
+          <w:sz w:val="36"/>
+          <w:szCs w:val="36"/>
+        </w:rPr>
+        <w:t>5</w:t>
+      </w:r>
+    </w:p>
+    <w:p>
+      <w:pPr>
+        <w:pStyle w:val="Prrafodelista"/>
+        <w:numPr>
+          <w:ilvl w:val="1"/>
+          <w:numId w:val="1"/>
+        </w:numPr>
+        <w:rPr>
+          <w:rFonts w:ascii="Arabic Typesetting" w:hAnsi="Arabic Typesetting" w:cs="Arabic Typesetting"/>
+          <w:sz w:val="32"/>
+          <w:szCs w:val="32"/>
+        </w:rPr>
+      </w:pPr>
+      <w:r>
+        <w:rPr>
+          <w:rFonts w:ascii="Arabic Typesetting" w:hAnsi="Arabic Typesetting" w:cs="Arabic Typesetting"/>
+          <w:sz w:val="32"/>
+          <w:szCs w:val="32"/>
+        </w:rPr>
+        <w:t>Circuito eléctrico………………………………………………………………………</w:t>
+      </w:r>
+      <w:r>
+        <w:rPr>
+          <w:rFonts w:ascii="Arabic Typesetting" w:hAnsi="Arabic Typesetting" w:cs="Arabic Typesetting"/>
+          <w:b/>
+          <w:sz w:val="36"/>
+          <w:szCs w:val="36"/>
+        </w:rPr>
+        <w:t>5</w:t>
+      </w:r>
+    </w:p>
+    <w:p>
+      <w:pPr>
+        <w:pStyle w:val="Prrafodelista"/>
+        <w:numPr>
+          <w:ilvl w:val="1"/>
+          <w:numId w:val="1"/>
+        </w:numPr>
+        <w:rPr>
+          <w:rFonts w:ascii="Arabic Typesetting" w:hAnsi="Arabic Typesetting" w:cs="Arabic Typesetting"/>
+          <w:sz w:val="32"/>
+          <w:szCs w:val="32"/>
+        </w:rPr>
+      </w:pPr>
+      <w:r>
+        <w:rPr>
+          <w:rFonts w:ascii="Arabic Typesetting" w:hAnsi="Arabic Typesetting" w:cs="Arabic Typesetting"/>
+          <w:sz w:val="32"/>
+          <w:szCs w:val="32"/>
+        </w:rPr>
+        <w:t>Multímetro………………………………………………………………………………</w:t>
+      </w:r>
+      <w:r>
+        <w:rPr>
+          <w:rFonts w:ascii="Arabic Typesetting" w:hAnsi="Arabic Typesetting" w:cs="Arabic Typesetting"/>
+          <w:b/>
+          <w:sz w:val="36"/>
+          <w:szCs w:val="36"/>
+        </w:rPr>
+        <w:t>5</w:t>
+      </w:r>
+    </w:p>
+    <w:p>
+      <w:pPr>
+        <w:pStyle w:val="Prrafodelista"/>
+        <w:numPr>
+          <w:ilvl w:val="1"/>
+          <w:numId w:val="1"/>
+        </w:numPr>
+        <w:rPr>
+          <w:rFonts w:ascii="Arabic Typesetting" w:hAnsi="Arabic Typesetting" w:cs="Arabic Typesetting"/>
+          <w:sz w:val="32"/>
+          <w:szCs w:val="32"/>
+        </w:rPr>
+      </w:pPr>
+      <w:r>
+        <w:rPr>
+          <w:rFonts w:ascii="Arabic Typesetting" w:hAnsi="Arabic Typesetting" w:cs="Arabic Typesetting"/>
+          <w:sz w:val="32"/>
+          <w:szCs w:val="32"/>
+        </w:rPr>
+        <w:t>Resistencia eléctrica……………………………………………………………………</w:t>
+      </w:r>
+      <w:r>
+        <w:rPr>
+          <w:rFonts w:ascii="Arabic Typesetting" w:hAnsi="Arabic Typesetting" w:cs="Arabic Typesetting"/>
+          <w:b/>
+          <w:sz w:val="36"/>
+          <w:szCs w:val="36"/>
+        </w:rPr>
+        <w:t>5</w:t>
+      </w:r>
+    </w:p>
+    <w:p>
+      <w:pPr>
+        <w:pStyle w:val="Prrafodelista"/>
+        <w:numPr>
+          <w:ilvl w:val="1"/>
+          <w:numId w:val="1"/>
+        </w:numPr>
+        <w:rPr>
+          <w:rFonts w:ascii="Arabic Typesetting" w:hAnsi="Arabic Typesetting" w:cs="Arabic Typesetting"/>
+          <w:sz w:val="32"/>
+          <w:szCs w:val="32"/>
+        </w:rPr>
+      </w:pPr>
+      <w:r>
+        <w:rPr>
+          <w:rFonts w:ascii="Arabic Typesetting" w:hAnsi="Arabic Typesetting" w:cs="Arabic Typesetting"/>
+          <w:sz w:val="32"/>
+          <w:szCs w:val="32"/>
+        </w:rPr>
+        <w:t>Voltaje……………………………………………………………………………………</w:t>
+      </w:r>
+      <w:r>
+        <w:rPr>
+          <w:rFonts w:ascii="Arabic Typesetting" w:hAnsi="Arabic Typesetting" w:cs="Arabic Typesetting"/>
+          <w:sz w:val="32"/>
+          <w:szCs w:val="32"/>
+        </w:rPr>
+        <w:t>.</w:t>
+      </w:r>
+      <w:r>
+        <w:rPr>
+          <w:rFonts w:ascii="Arabic Typesetting" w:hAnsi="Arabic Typesetting" w:cs="Arabic Typesetting"/>
+          <w:b/>
+          <w:sz w:val="36"/>
+          <w:szCs w:val="36"/>
+        </w:rPr>
+        <w:t>5</w:t>
+      </w:r>
+    </w:p>
+    <w:p>
+      <w:pPr>
+        <w:pStyle w:val="Prrafodelista"/>
+        <w:numPr>
+          <w:ilvl w:val="1"/>
+          <w:numId w:val="1"/>
+        </w:numPr>
+        <w:rPr>
+          <w:rFonts w:ascii="Arabic Typesetting" w:hAnsi="Arabic Typesetting" w:cs="Arabic Typesetting"/>
+          <w:sz w:val="32"/>
+          <w:szCs w:val="32"/>
+        </w:rPr>
+      </w:pPr>
+      <w:r>
+        <w:rPr>
+          <w:rFonts w:ascii="Arabic Typesetting" w:hAnsi="Arabic Typesetting" w:cs="Arabic Typesetting"/>
+          <w:sz w:val="32"/>
+          <w:szCs w:val="32"/>
+        </w:rPr>
+        <w:t>Fuente de voltaje………………………………………………………………………</w:t>
+      </w:r>
+      <w:r>
+        <w:rPr>
+          <w:rFonts w:ascii="Arabic Typesetting" w:hAnsi="Arabic Typesetting" w:cs="Arabic Typesetting"/>
+          <w:sz w:val="32"/>
+          <w:szCs w:val="32"/>
+        </w:rPr>
+        <w:t>..</w:t>
+      </w:r>
+      <w:r>
+        <w:rPr>
+          <w:rFonts w:ascii="Arabic Typesetting" w:hAnsi="Arabic Typesetting" w:cs="Arabic Typesetting"/>
+          <w:b/>
+          <w:sz w:val="36"/>
+          <w:szCs w:val="36"/>
+        </w:rPr>
+        <w:t>5</w:t>
+      </w:r>
+    </w:p>
+    <w:p>
+      <w:pPr>
+        <w:pStyle w:val="Prrafodelista"/>
+        <w:numPr>
+          <w:ilvl w:val="1"/>
+          <w:numId w:val="1"/>
+        </w:numPr>
+        <w:rPr>
+          <w:rFonts w:ascii="Arabic Typesetting" w:hAnsi="Arabic Typesetting" w:cs="Arabic Typesetting"/>
+          <w:sz w:val="32"/>
+          <w:szCs w:val="32"/>
+        </w:rPr>
+      </w:pPr>
+      <w:r>
+        <w:rPr>
+          <w:rFonts w:ascii="Arabic Typesetting" w:hAnsi="Arabic Typesetting" w:cs="Arabic Typesetting"/>
+          <w:sz w:val="32"/>
+          <w:szCs w:val="32"/>
+        </w:rPr>
+        <w:t>Protoboard………………………………………………………………………………</w:t>
+      </w:r>
+      <w:r>
+        <w:rPr>
+          <w:rFonts w:ascii="Arabic Typesetting" w:hAnsi="Arabic Typesetting" w:cs="Arabic Typesetting"/>
+          <w:b/>
+          <w:sz w:val="36"/>
+          <w:szCs w:val="36"/>
+        </w:rPr>
+        <w:t>.5</w:t>
+      </w:r>
+    </w:p>
+    <w:p>
+      <w:pPr>
+        <w:pStyle w:val="Prrafodelista"/>
+        <w:numPr>
+          <w:ilvl w:val="1"/>
+          <w:numId w:val="1"/>
+        </w:numPr>
+        <w:rPr>
+          <w:rFonts w:ascii="Arabic Typesetting" w:hAnsi="Arabic Typesetting" w:cs="Arabic Typesetting"/>
+          <w:sz w:val="32"/>
+          <w:szCs w:val="32"/>
+        </w:rPr>
+      </w:pPr>
+      <w:r>
+        <w:rPr>
+          <w:rFonts w:ascii="Arabic Typesetting" w:hAnsi="Arabic Typesetting" w:cs="Arabic Typesetting"/>
+          <w:sz w:val="32"/>
+          <w:szCs w:val="32"/>
+        </w:rPr>
+        <w:t>Cable caimán…………………………………………………………………………….</w:t>
+      </w:r>
+      <w:r>
+        <w:rPr>
+          <w:rFonts w:ascii="Arabic Typesetting" w:hAnsi="Arabic Typesetting" w:cs="Arabic Typesetting"/>
+          <w:b/>
+          <w:sz w:val="36"/>
+          <w:szCs w:val="36"/>
+        </w:rPr>
+        <w:t>5</w:t>
+      </w:r>
+    </w:p>
+    <w:p>
+      <w:pPr>
+        <w:pStyle w:val="Prrafodelista"/>
+        <w:numPr>
+          <w:ilvl w:val="0"/>
+          <w:numId w:val="1"/>
+        </w:numPr>
+        <w:rPr>
+          <w:rFonts w:ascii="Arabic Typesetting" w:hAnsi="Arabic Typesetting" w:cs="Arabic Typesetting"/>
+          <w:sz w:val="32"/>
+          <w:szCs w:val="32"/>
+        </w:rPr>
+      </w:pPr>
+      <w:r>
+        <w:rPr>
+          <w:rFonts w:ascii="Arabic Typesetting" w:hAnsi="Arabic Typesetting" w:cs="Arabic Typesetting"/>
+          <w:b/>
+          <w:sz w:val="36"/>
+          <w:szCs w:val="36"/>
+        </w:rPr>
+        <w:t>Montaje……………………………………………………………………………..6</w:t>
+      </w:r>
+    </w:p>
+    <w:p>
+      <w:pPr>
+        <w:pStyle w:val="Prrafodelista"/>
+        <w:numPr>
+          <w:ilvl w:val="0"/>
+          <w:numId w:val="1"/>
+        </w:numPr>
+        <w:rPr>
+          <w:rFonts w:ascii="Arabic Typesetting" w:hAnsi="Arabic Typesetting" w:cs="Arabic Typesetting"/>
+          <w:sz w:val="32"/>
+          <w:szCs w:val="32"/>
+        </w:rPr>
+      </w:pPr>
+      <w:r>
+        <w:rPr>
+          <w:rFonts w:ascii="Arabic Typesetting" w:hAnsi="Arabic Typesetting" w:cs="Arabic Typesetting"/>
+          <w:b/>
+          <w:sz w:val="36"/>
+          <w:szCs w:val="36"/>
+        </w:rPr>
+        <w:t>Toma de datos y cálculos………………………………………………………..7</w:t>
+      </w:r>
+    </w:p>
+    <w:p>
+      <w:pPr>
+        <w:pStyle w:val="Prrafodelista"/>
+        <w:numPr>
+          <w:ilvl w:val="0"/>
+          <w:numId w:val="1"/>
+        </w:numPr>
+        <w:rPr>
+          <w:rFonts w:ascii="Arabic Typesetting" w:hAnsi="Arabic Typesetting" w:cs="Arabic Typesetting"/>
+          <w:sz w:val="32"/>
+          <w:szCs w:val="32"/>
+        </w:rPr>
+      </w:pPr>
+      <w:r>
+        <w:rPr>
+          <w:rFonts w:ascii="Arabic Typesetting" w:hAnsi="Arabic Typesetting" w:cs="Arabic Typesetting"/>
+          <w:b/>
+          <w:sz w:val="36"/>
+          <w:szCs w:val="36"/>
+        </w:rPr>
+        <w:t>Discusiones………………………………………………………………………....8</w:t>
+      </w:r>
+    </w:p>
+    <w:p>
+      <w:pPr>
+        <w:pStyle w:val="Prrafodelista"/>
+        <w:numPr>
+          <w:ilvl w:val="0"/>
+          <w:numId w:val="1"/>
+        </w:numPr>
+        <w:rPr>
+          <w:rFonts w:ascii="Arabic Typesetting" w:hAnsi="Arabic Typesetting" w:cs="Arabic Typesetting"/>
+          <w:sz w:val="32"/>
+          <w:szCs w:val="32"/>
+        </w:rPr>
+      </w:pPr>
+      <w:r>
+        <w:rPr>
+          <w:rFonts w:ascii="Arabic Typesetting" w:hAnsi="Arabic Typesetting" w:cs="Arabic Typesetting"/>
+          <w:b/>
+          <w:sz w:val="36"/>
+          <w:szCs w:val="36"/>
+        </w:rPr>
+        <w:t>Conclusiones……………………………………………………………………….9</w:t>
+      </w:r>
+    </w:p>
+    <w:p>
+      <w:pPr>
+        <w:rPr>
+          <w:rFonts w:ascii="Arabic Typesetting" w:hAnsi="Arabic Typesetting" w:cs="Arabic Typesetting"/>
+          <w:b/>
+          <w:sz w:val="36"/>
+          <w:szCs w:val="36"/>
+        </w:rPr>
+      </w:pPr>
+      <w:r>
+        <w:rPr>
+          <w:rFonts w:ascii="Arabic Typesetting" w:hAnsi="Arabic Typesetting" w:cs="Arabic Typesetting"/>
+          <w:b/>
+          <w:sz w:val="36"/>
+          <w:szCs w:val="36"/>
+        </w:rPr>
+        <w:t xml:space="preserve"> </w:t>
+      </w:r>
     </w:p>
     <w:p>
       <w:pPr>
@@ -803,11 +1044,597 @@
     </w:p>
     <w:p>
       <w:pPr>
+        <w:pStyle w:val="Prrafodelista"/>
+        <w:numPr>
+          <w:ilvl w:val="0"/>
+          <w:numId w:val="2"/>
+        </w:numPr>
         <w:jc w:val="center"/>
         <w:rPr>
-          <w:rFonts w:ascii="Arabic Typesetting" w:eastAsia="Gungsuh" w:hAnsi="Arabic Typesetting" w:cs="Arabic Typesetting"/>
-          <w:sz w:val="96"/>
-          <w:szCs w:val="96"/>
+          <w:rFonts w:ascii="Arial" w:eastAsia="Gungsuh" w:hAnsi="Arial" w:cs="Arial"/>
+          <w:b/>
+          <w:sz w:val="40"/>
+          <w:szCs w:val="40"/>
+        </w:rPr>
+      </w:pPr>
+      <w:r>
+        <w:rPr>
+          <w:rFonts w:ascii="Arial" w:eastAsia="Gungsuh" w:hAnsi="Arial" w:cs="Arial"/>
+          <w:b/>
+          <w:sz w:val="40"/>
+          <w:szCs w:val="40"/>
+        </w:rPr>
+        <w:lastRenderedPageBreak/>
+        <w:t xml:space="preserve">Análisis y manejo de circuitos </w:t>
+      </w:r>
+    </w:p>
+    <w:p>
+      <w:pPr>
+        <w:rPr>
+          <w:rFonts w:ascii="Arial" w:eastAsia="Gungsuh" w:hAnsi="Arial" w:cs="Arial"/>
+          <w:b/>
+          <w:sz w:val="40"/>
+          <w:szCs w:val="40"/>
+        </w:rPr>
+      </w:pPr>
+    </w:p>
+    <w:p>
+      <w:pPr>
+        <w:jc w:val="both"/>
+        <w:rPr>
+          <w:rFonts w:ascii="Arial" w:eastAsia="Gungsuh" w:hAnsi="Arial" w:cs="Arial"/>
+          <w:sz w:val="32"/>
+          <w:szCs w:val="32"/>
+        </w:rPr>
+      </w:pPr>
+      <w:r>
+        <w:rPr>
+          <w:rFonts w:ascii="Arial" w:eastAsia="Gungsuh" w:hAnsi="Arial" w:cs="Arial"/>
+          <w:sz w:val="32"/>
+          <w:szCs w:val="32"/>
+        </w:rPr>
+        <w:t>En nuestra primera experiencia en el laboratorio</w:t>
+      </w:r>
+      <w:r>
+        <w:rPr>
+          <w:rFonts w:ascii="Arial" w:eastAsia="Gungsuh" w:hAnsi="Arial" w:cs="Arial"/>
+          <w:sz w:val="32"/>
+          <w:szCs w:val="32"/>
+        </w:rPr>
+        <w:t xml:space="preserve"> de física de campos se nos pidió como requisito utilizar las herramientas de medición como el multímetro con la finalidad de realizar correctamente medidas y analizarlas minuciosamente para obtener los datos en concreto para hacer una buena medida de resistencia, voltaje y corriente eléctrica. </w:t>
+      </w:r>
+    </w:p>
+    <w:p>
+      <w:pPr>
+        <w:jc w:val="both"/>
+        <w:rPr>
+          <w:rFonts w:ascii="Arial" w:eastAsia="Gungsuh" w:hAnsi="Arial" w:cs="Arial"/>
+          <w:sz w:val="32"/>
+          <w:szCs w:val="32"/>
+        </w:rPr>
+      </w:pPr>
+    </w:p>
+    <w:p>
+      <w:pPr>
+        <w:jc w:val="both"/>
+        <w:rPr>
+          <w:rFonts w:ascii="Arial" w:eastAsia="Gungsuh" w:hAnsi="Arial" w:cs="Arial"/>
+          <w:sz w:val="32"/>
+          <w:szCs w:val="32"/>
+        </w:rPr>
+      </w:pPr>
+      <w:r>
+        <w:rPr>
+          <w:rFonts w:ascii="Arial" w:eastAsia="Gungsuh" w:hAnsi="Arial" w:cs="Arial"/>
+          <w:sz w:val="32"/>
+          <w:szCs w:val="32"/>
+        </w:rPr>
+        <w:t xml:space="preserve">También se nos entregó como apoyo una guía que hace referencia a la resistencia y los códigos de colores que esta  posee con el objetivo de fortalecer y ampliar el conocimiento del estudiante sobre esta interesante temática podiendo tabular correctamente los datos que la guía requiere </w:t>
+      </w:r>
+      <w:r>
+        <w:rPr>
+          <w:rFonts w:ascii="Arial" w:eastAsia="Gungsuh" w:hAnsi="Arial" w:cs="Arial"/>
+          <w:sz w:val="32"/>
+          <w:szCs w:val="32"/>
+        </w:rPr>
+        <w:t xml:space="preserve">para </w:t>
+      </w:r>
+      <w:r>
+        <w:rPr>
+          <w:rFonts w:ascii="Arial" w:eastAsia="Gungsuh" w:hAnsi="Arial" w:cs="Arial"/>
+          <w:sz w:val="32"/>
+          <w:szCs w:val="32"/>
+        </w:rPr>
+        <w:t xml:space="preserve">anexar en el informe. </w:t>
+      </w:r>
+      <w:r>
+        <w:rPr>
+          <w:rFonts w:ascii="Arial" w:eastAsia="Gungsuh" w:hAnsi="Arial" w:cs="Arial"/>
+          <w:sz w:val="32"/>
+          <w:szCs w:val="32"/>
+        </w:rPr>
+        <w:t xml:space="preserve"> </w:t>
+      </w:r>
+    </w:p>
+    <w:p>
+      <w:pPr>
+        <w:jc w:val="both"/>
+        <w:rPr>
+          <w:rFonts w:ascii="Arial" w:eastAsia="Gungsuh" w:hAnsi="Arial" w:cs="Arial"/>
+          <w:sz w:val="32"/>
+          <w:szCs w:val="32"/>
+        </w:rPr>
+      </w:pPr>
+    </w:p>
+    <w:p>
+      <w:pPr>
+        <w:jc w:val="both"/>
+        <w:rPr>
+          <w:rFonts w:ascii="Arial" w:eastAsia="Gungsuh" w:hAnsi="Arial" w:cs="Arial"/>
+          <w:sz w:val="32"/>
+          <w:szCs w:val="32"/>
+        </w:rPr>
+      </w:pPr>
+      <w:r>
+        <w:rPr>
+          <w:rFonts w:ascii="Arial" w:eastAsia="Gungsuh" w:hAnsi="Arial" w:cs="Arial"/>
+          <w:sz w:val="32"/>
+          <w:szCs w:val="32"/>
+        </w:rPr>
+        <w:t xml:space="preserve">Aprender a utilizar correctamente el multímetro y los demás instrumentos como la fuente de voltaje, la resistencia eléctrica, la protoboard, cable caimán es un desafío que requiere de disposición , optimismo de practicar obteniendo habilidades y experiencia a través de la práctica del manejo y uso de instrumentos de medición. </w:t>
+      </w:r>
+    </w:p>
+    <w:p>
+      <w:pPr>
+        <w:jc w:val="both"/>
+        <w:rPr>
+          <w:rFonts w:ascii="Arial" w:eastAsia="Gungsuh" w:hAnsi="Arial" w:cs="Arial"/>
+          <w:sz w:val="32"/>
+          <w:szCs w:val="32"/>
+        </w:rPr>
+      </w:pPr>
+    </w:p>
+    <w:p>
+      <w:pPr>
+        <w:jc w:val="both"/>
+        <w:rPr>
+          <w:rFonts w:ascii="Arial" w:eastAsia="Gungsuh" w:hAnsi="Arial" w:cs="Arial"/>
+          <w:sz w:val="32"/>
+          <w:szCs w:val="32"/>
+        </w:rPr>
+      </w:pPr>
+      <w:r>
+        <w:rPr>
+          <w:rFonts w:ascii="Arial" w:eastAsia="Gungsuh" w:hAnsi="Arial" w:cs="Arial"/>
+          <w:sz w:val="32"/>
+          <w:szCs w:val="32"/>
+        </w:rPr>
+        <w:t xml:space="preserve">Este informe pretende estructurar la temática propuesta en el laboratorio de física de campos a través de la teoría ampliando el conocimiento del estudiante que está en proceso de formación y profesional, el análisis y toma de datos claves para formular y anexar un buen informe de laboratorio. </w:t>
+      </w:r>
+    </w:p>
+    <w:p>
+      <w:pPr>
+        <w:pStyle w:val="Prrafodelista"/>
+        <w:numPr>
+          <w:ilvl w:val="0"/>
+          <w:numId w:val="2"/>
+        </w:numPr>
+        <w:jc w:val="center"/>
+        <w:rPr>
+          <w:rFonts w:ascii="Arial" w:eastAsia="Gungsuh" w:hAnsi="Arial" w:cs="Arial"/>
+          <w:b/>
+          <w:sz w:val="40"/>
+          <w:szCs w:val="40"/>
+        </w:rPr>
+      </w:pPr>
+      <w:r>
+        <w:rPr>
+          <w:rFonts w:ascii="Arial" w:eastAsia="Gungsuh" w:hAnsi="Arial" w:cs="Arial"/>
+          <w:b/>
+          <w:sz w:val="40"/>
+          <w:szCs w:val="40"/>
+        </w:rPr>
+        <w:lastRenderedPageBreak/>
+        <w:t xml:space="preserve"> Objetivos </w:t>
+      </w:r>
+    </w:p>
+    <w:p>
+      <w:pPr>
+        <w:jc w:val="center"/>
+        <w:rPr>
+          <w:rFonts w:ascii="Arial" w:eastAsia="Gungsuh" w:hAnsi="Arial" w:cs="Arial"/>
+          <w:b/>
+          <w:sz w:val="40"/>
+          <w:szCs w:val="40"/>
+        </w:rPr>
+      </w:pPr>
+    </w:p>
+    <w:p>
+      <w:pPr>
+        <w:pStyle w:val="Prrafodelista"/>
+        <w:numPr>
+          <w:ilvl w:val="1"/>
+          <w:numId w:val="2"/>
+        </w:numPr>
+        <w:rPr>
+          <w:rFonts w:ascii="Arial" w:eastAsia="Gungsuh" w:hAnsi="Arial" w:cs="Arial"/>
+          <w:b/>
+          <w:sz w:val="32"/>
+          <w:szCs w:val="32"/>
+        </w:rPr>
+      </w:pPr>
+      <w:r>
+        <w:rPr>
+          <w:rFonts w:ascii="Arial" w:eastAsia="Gungsuh" w:hAnsi="Arial" w:cs="Arial"/>
+          <w:b/>
+          <w:sz w:val="32"/>
+          <w:szCs w:val="32"/>
+        </w:rPr>
+        <w:t xml:space="preserve">Objetivo general </w:t>
+      </w:r>
+    </w:p>
+    <w:p>
+      <w:pPr>
+        <w:pStyle w:val="Prrafodelista"/>
+        <w:ind w:left="1080"/>
+        <w:rPr>
+          <w:rFonts w:ascii="Arial" w:eastAsia="Gungsuh" w:hAnsi="Arial" w:cs="Arial"/>
+          <w:b/>
+          <w:sz w:val="32"/>
+          <w:szCs w:val="32"/>
+        </w:rPr>
+      </w:pPr>
+    </w:p>
+    <w:p>
+      <w:pPr>
+        <w:pStyle w:val="Prrafodelista"/>
+        <w:numPr>
+          <w:ilvl w:val="0"/>
+          <w:numId w:val="3"/>
+        </w:numPr>
+        <w:jc w:val="both"/>
+        <w:rPr>
+          <w:rFonts w:ascii="Arial" w:eastAsia="Gungsuh" w:hAnsi="Arial" w:cs="Arial"/>
+          <w:sz w:val="32"/>
+          <w:szCs w:val="32"/>
+        </w:rPr>
+      </w:pPr>
+      <w:r>
+        <w:rPr>
+          <w:rFonts w:ascii="Arial" w:eastAsia="Gungsuh" w:hAnsi="Arial" w:cs="Arial"/>
+          <w:sz w:val="32"/>
+          <w:szCs w:val="32"/>
+        </w:rPr>
+        <w:t>Capacitar al estudiante en el uso correcto de instrument</w:t>
+      </w:r>
+      <w:r>
+        <w:rPr>
+          <w:rFonts w:ascii="Arial" w:eastAsia="Gungsuh" w:hAnsi="Arial" w:cs="Arial"/>
+          <w:sz w:val="32"/>
+          <w:szCs w:val="32"/>
+        </w:rPr>
+        <w:t xml:space="preserve">os de medición eléctrica y analice los valores obtenidos de cada medición. </w:t>
+      </w:r>
+    </w:p>
+    <w:p>
+      <w:pPr>
+        <w:jc w:val="both"/>
+        <w:rPr>
+          <w:rFonts w:ascii="Arial" w:eastAsia="Gungsuh" w:hAnsi="Arial" w:cs="Arial"/>
+          <w:sz w:val="32"/>
+          <w:szCs w:val="32"/>
+        </w:rPr>
+      </w:pPr>
+    </w:p>
+    <w:p>
+      <w:pPr>
+        <w:pStyle w:val="Prrafodelista"/>
+        <w:numPr>
+          <w:ilvl w:val="1"/>
+          <w:numId w:val="2"/>
+        </w:numPr>
+        <w:jc w:val="both"/>
+        <w:rPr>
+          <w:rFonts w:ascii="Arial" w:eastAsia="Gungsuh" w:hAnsi="Arial" w:cs="Arial"/>
+          <w:b/>
+          <w:sz w:val="32"/>
+          <w:szCs w:val="32"/>
+        </w:rPr>
+      </w:pPr>
+      <w:r>
+        <w:rPr>
+          <w:rFonts w:ascii="Arial" w:eastAsia="Gungsuh" w:hAnsi="Arial" w:cs="Arial"/>
+          <w:b/>
+          <w:sz w:val="32"/>
+          <w:szCs w:val="32"/>
+        </w:rPr>
+        <w:t xml:space="preserve">Objetivos específicos </w:t>
+      </w:r>
+    </w:p>
+    <w:p>
+      <w:pPr>
+        <w:pStyle w:val="Prrafodelista"/>
+        <w:jc w:val="both"/>
+        <w:rPr>
+          <w:rFonts w:ascii="Arial" w:eastAsia="Gungsuh" w:hAnsi="Arial" w:cs="Arial"/>
+          <w:b/>
+          <w:sz w:val="32"/>
+          <w:szCs w:val="32"/>
+        </w:rPr>
+      </w:pPr>
+    </w:p>
+    <w:p>
+      <w:pPr>
+        <w:pStyle w:val="Prrafodelista"/>
+        <w:numPr>
+          <w:ilvl w:val="0"/>
+          <w:numId w:val="3"/>
+        </w:numPr>
+        <w:jc w:val="both"/>
+        <w:rPr>
+          <w:rFonts w:ascii="Arial" w:eastAsia="Gungsuh" w:hAnsi="Arial" w:cs="Arial"/>
+          <w:sz w:val="32"/>
+          <w:szCs w:val="32"/>
+        </w:rPr>
+      </w:pPr>
+      <w:r>
+        <w:rPr>
+          <w:rFonts w:ascii="Arial" w:eastAsia="Gungsuh" w:hAnsi="Arial" w:cs="Arial"/>
+          <w:sz w:val="32"/>
+          <w:szCs w:val="32"/>
+        </w:rPr>
+        <w:t>Conozca y aplique las normas básicas de seguridad al trabajar con circuitos</w:t>
+      </w:r>
+      <w:r>
+        <w:rPr>
+          <w:rFonts w:ascii="Arial" w:eastAsia="Gungsuh" w:hAnsi="Arial" w:cs="Arial"/>
+          <w:sz w:val="32"/>
+          <w:szCs w:val="32"/>
+        </w:rPr>
+        <w:t>.</w:t>
+      </w:r>
+      <w:r>
+        <w:rPr>
+          <w:rFonts w:ascii="Arial" w:eastAsia="Gungsuh" w:hAnsi="Arial" w:cs="Arial"/>
+          <w:sz w:val="32"/>
+          <w:szCs w:val="32"/>
+        </w:rPr>
+        <w:t xml:space="preserve"> </w:t>
+      </w:r>
+    </w:p>
+    <w:p>
+      <w:pPr>
+        <w:jc w:val="both"/>
+        <w:rPr>
+          <w:rFonts w:ascii="Arial" w:eastAsia="Gungsuh" w:hAnsi="Arial" w:cs="Arial"/>
+          <w:sz w:val="32"/>
+          <w:szCs w:val="32"/>
+        </w:rPr>
+      </w:pPr>
+    </w:p>
+    <w:p>
+      <w:pPr>
+        <w:pStyle w:val="Prrafodelista"/>
+        <w:numPr>
+          <w:ilvl w:val="0"/>
+          <w:numId w:val="3"/>
+        </w:numPr>
+        <w:jc w:val="both"/>
+        <w:rPr>
+          <w:rFonts w:ascii="Arial" w:eastAsia="Gungsuh" w:hAnsi="Arial" w:cs="Arial"/>
+          <w:sz w:val="32"/>
+          <w:szCs w:val="32"/>
+        </w:rPr>
+      </w:pPr>
+      <w:r>
+        <w:rPr>
+          <w:rFonts w:ascii="Arial" w:eastAsia="Gungsuh" w:hAnsi="Arial" w:cs="Arial"/>
+          <w:sz w:val="32"/>
+          <w:szCs w:val="32"/>
+        </w:rPr>
+        <w:t>Adquirir conocimientos básicos en la destreza y manejo del multímetro para realizar las mediciones correctamente.</w:t>
+      </w:r>
+    </w:p>
+    <w:p>
+      <w:pPr>
+        <w:pStyle w:val="Prrafodelista"/>
+        <w:rPr>
+          <w:rFonts w:ascii="Arial" w:eastAsia="Gungsuh" w:hAnsi="Arial" w:cs="Arial"/>
+          <w:sz w:val="32"/>
+          <w:szCs w:val="32"/>
+        </w:rPr>
+      </w:pPr>
+    </w:p>
+    <w:p>
+      <w:pPr>
+        <w:pStyle w:val="Prrafodelista"/>
+        <w:numPr>
+          <w:ilvl w:val="0"/>
+          <w:numId w:val="3"/>
+        </w:numPr>
+        <w:jc w:val="both"/>
+        <w:rPr>
+          <w:rFonts w:ascii="Arial" w:eastAsia="Gungsuh" w:hAnsi="Arial" w:cs="Arial"/>
+          <w:sz w:val="32"/>
+          <w:szCs w:val="32"/>
+        </w:rPr>
+      </w:pPr>
+      <w:r>
+        <w:rPr>
+          <w:rFonts w:ascii="Arial" w:eastAsia="Gungsuh" w:hAnsi="Arial" w:cs="Arial"/>
+          <w:sz w:val="32"/>
+          <w:szCs w:val="32"/>
+        </w:rPr>
+        <w:t>Conocer la importancia de la ley de ohm aplicada a la resistencia eléctrica sacando los valores de las franjas que esta posee y el margen de error que nos dan dichas resistencias.</w:t>
+      </w:r>
+    </w:p>
+    <w:p>
+      <w:pPr>
+        <w:pStyle w:val="Prrafodelista"/>
+        <w:rPr>
+          <w:rFonts w:ascii="Arial" w:eastAsia="Gungsuh" w:hAnsi="Arial" w:cs="Arial"/>
+          <w:sz w:val="32"/>
+          <w:szCs w:val="32"/>
+        </w:rPr>
+      </w:pPr>
+    </w:p>
+    <w:p>
+      <w:pPr>
+        <w:pStyle w:val="Prrafodelista"/>
+        <w:numPr>
+          <w:ilvl w:val="0"/>
+          <w:numId w:val="3"/>
+        </w:numPr>
+        <w:jc w:val="both"/>
+        <w:rPr>
+          <w:rFonts w:ascii="Arial" w:eastAsia="Gungsuh" w:hAnsi="Arial" w:cs="Arial"/>
+          <w:sz w:val="32"/>
+          <w:szCs w:val="32"/>
+        </w:rPr>
+      </w:pPr>
+      <w:r>
+        <w:rPr>
+          <w:rFonts w:ascii="Arial" w:eastAsia="Gungsuh" w:hAnsi="Arial" w:cs="Arial"/>
+          <w:sz w:val="32"/>
+          <w:szCs w:val="32"/>
+        </w:rPr>
+        <w:t xml:space="preserve">Utilizar de manera adecuada la fuente de voltaje estableciendo con facilidad el voltaje deseado logrando el funcionamiento de cualquier artefacto. </w:t>
+      </w:r>
+    </w:p>
+    <w:p>
+      <w:pPr>
+        <w:pStyle w:val="Prrafodelista"/>
+        <w:rPr>
+          <w:rFonts w:ascii="Arial" w:eastAsia="Gungsuh" w:hAnsi="Arial" w:cs="Arial"/>
+          <w:sz w:val="32"/>
+          <w:szCs w:val="32"/>
+        </w:rPr>
+      </w:pPr>
+    </w:p>
+    <w:p>
+      <w:pPr>
+        <w:pStyle w:val="Prrafodelista"/>
+        <w:numPr>
+          <w:ilvl w:val="0"/>
+          <w:numId w:val="3"/>
+        </w:numPr>
+        <w:jc w:val="both"/>
+        <w:rPr>
+          <w:rFonts w:ascii="Arial" w:eastAsia="Gungsuh" w:hAnsi="Arial" w:cs="Arial"/>
+          <w:sz w:val="32"/>
+          <w:szCs w:val="32"/>
+        </w:rPr>
+      </w:pPr>
+      <w:r>
+        <w:rPr>
+          <w:rFonts w:ascii="Arial" w:eastAsia="Gungsuh" w:hAnsi="Arial" w:cs="Arial"/>
+          <w:sz w:val="32"/>
+          <w:szCs w:val="32"/>
+        </w:rPr>
+        <w:t xml:space="preserve">Implementar nuevos conocimientos al momento de diseñar un circuito en la protoboard.  </w:t>
+      </w:r>
+    </w:p>
+    <w:p>
+      <w:pPr>
+        <w:jc w:val="both"/>
+        <w:rPr>
+          <w:rFonts w:ascii="Arial" w:eastAsia="Gungsuh" w:hAnsi="Arial" w:cs="Arial"/>
+          <w:sz w:val="32"/>
+          <w:szCs w:val="32"/>
+        </w:rPr>
+      </w:pPr>
+    </w:p>
+    <w:p>
+      <w:pPr>
+        <w:jc w:val="both"/>
+        <w:rPr>
+          <w:rFonts w:ascii="Arial" w:eastAsia="Gungsuh" w:hAnsi="Arial" w:cs="Arial"/>
+          <w:sz w:val="32"/>
+          <w:szCs w:val="32"/>
+        </w:rPr>
+      </w:pPr>
+    </w:p>
+    <w:p>
+      <w:pPr>
+        <w:jc w:val="both"/>
+        <w:rPr>
+          <w:rFonts w:ascii="Arial" w:eastAsia="Gungsuh" w:hAnsi="Arial" w:cs="Arial"/>
+          <w:sz w:val="32"/>
+          <w:szCs w:val="32"/>
+        </w:rPr>
+      </w:pPr>
+      <w:r>
+        <w:rPr>
+          <w:rFonts w:ascii="Arial" w:eastAsia="Gungsuh" w:hAnsi="Arial" w:cs="Arial"/>
+          <w:sz w:val="32"/>
+          <w:szCs w:val="32"/>
+        </w:rPr>
+        <w:t xml:space="preserve"> </w:t>
+      </w:r>
+      <w:r>
+        <w:rPr>
+          <w:rFonts w:ascii="Arial" w:eastAsia="Gungsuh" w:hAnsi="Arial" w:cs="Arial"/>
+          <w:sz w:val="32"/>
+          <w:szCs w:val="32"/>
+        </w:rPr>
+        <w:cr/>
+      </w:r>
+    </w:p>
+    <w:p>
+      <w:pPr>
+        <w:rPr>
+          <w:rFonts w:ascii="Arial" w:eastAsia="Gungsuh" w:hAnsi="Arial" w:cs="Arial"/>
+          <w:b/>
+          <w:sz w:val="32"/>
+          <w:szCs w:val="32"/>
+        </w:rPr>
+      </w:pPr>
+      <w:r>
+        <w:rPr>
+          <w:rFonts w:ascii="Arial" w:eastAsia="Gungsuh" w:hAnsi="Arial" w:cs="Arial"/>
+          <w:b/>
+          <w:sz w:val="32"/>
+          <w:szCs w:val="32"/>
+        </w:rPr>
+        <w:t xml:space="preserve">             </w:t>
+      </w:r>
+    </w:p>
+    <w:p>
+      <w:pPr>
+        <w:jc w:val="both"/>
+        <w:rPr>
+          <w:rFonts w:ascii="Arial" w:eastAsia="Gungsuh" w:hAnsi="Arial" w:cs="Arial"/>
+          <w:sz w:val="32"/>
+          <w:szCs w:val="32"/>
+        </w:rPr>
+      </w:pPr>
+    </w:p>
+    <w:p>
+      <w:pPr>
+        <w:jc w:val="both"/>
+        <w:rPr>
+          <w:rFonts w:ascii="Arial" w:eastAsia="Gungsuh" w:hAnsi="Arial" w:cs="Arial"/>
+          <w:sz w:val="32"/>
+          <w:szCs w:val="32"/>
+        </w:rPr>
+      </w:pPr>
+    </w:p>
+    <w:p>
+      <w:pPr>
+        <w:jc w:val="both"/>
+        <w:rPr>
+          <w:rFonts w:ascii="Arial" w:eastAsia="Gungsuh" w:hAnsi="Arial" w:cs="Arial"/>
+          <w:sz w:val="32"/>
+          <w:szCs w:val="32"/>
+        </w:rPr>
+      </w:pPr>
+    </w:p>
+    <w:p>
+      <w:pPr>
+        <w:rPr>
+          <w:rFonts w:ascii="Arial" w:eastAsia="Gungsuh" w:hAnsi="Arial" w:cs="Arial"/>
+          <w:sz w:val="28"/>
+          <w:szCs w:val="28"/>
         </w:rPr>
       </w:pPr>
     </w:p>
@@ -974,8 +1801,248 @@
       </w:rPr>
     </w:lvl>
   </w:abstractNum>
+  <w:abstractNum w:abstractNumId="1" w15:restartNumberingAfterBreak="0">
+    <w:nsid w:val="388809E3"/>
+    <w:multiLevelType w:val="multilevel"/>
+    <w:tmpl w:val="F6FA9764"/>
+    <w:lvl w:ilvl="0">
+      <w:start w:val="1"/>
+      <w:numFmt w:val="decimal"/>
+      <w:lvlText w:val="%1."/>
+      <w:lvlJc w:val="left"/>
+      <w:pPr>
+        <w:ind w:left="720" w:hanging="360"/>
+      </w:pPr>
+      <w:rPr>
+        <w:rFonts w:hint="default"/>
+      </w:rPr>
+    </w:lvl>
+    <w:lvl w:ilvl="1">
+      <w:start w:val="1"/>
+      <w:numFmt w:val="decimal"/>
+      <w:isLgl/>
+      <w:lvlText w:val="%1.%2."/>
+      <w:lvlJc w:val="left"/>
+      <w:pPr>
+        <w:ind w:left="1080" w:hanging="720"/>
+      </w:pPr>
+      <w:rPr>
+        <w:rFonts w:hint="default"/>
+      </w:rPr>
+    </w:lvl>
+    <w:lvl w:ilvl="2">
+      <w:start w:val="1"/>
+      <w:numFmt w:val="decimal"/>
+      <w:isLgl/>
+      <w:lvlText w:val="%1.%2.%3."/>
+      <w:lvlJc w:val="left"/>
+      <w:pPr>
+        <w:ind w:left="1440" w:hanging="1080"/>
+      </w:pPr>
+      <w:rPr>
+        <w:rFonts w:hint="default"/>
+      </w:rPr>
+    </w:lvl>
+    <w:lvl w:ilvl="3">
+      <w:start w:val="1"/>
+      <w:numFmt w:val="decimal"/>
+      <w:isLgl/>
+      <w:lvlText w:val="%1.%2.%3.%4."/>
+      <w:lvlJc w:val="left"/>
+      <w:pPr>
+        <w:ind w:left="1440" w:hanging="1080"/>
+      </w:pPr>
+      <w:rPr>
+        <w:rFonts w:hint="default"/>
+      </w:rPr>
+    </w:lvl>
+    <w:lvl w:ilvl="4">
+      <w:start w:val="1"/>
+      <w:numFmt w:val="decimal"/>
+      <w:isLgl/>
+      <w:lvlText w:val="%1.%2.%3.%4.%5."/>
+      <w:lvlJc w:val="left"/>
+      <w:pPr>
+        <w:ind w:left="1800" w:hanging="1440"/>
+      </w:pPr>
+      <w:rPr>
+        <w:rFonts w:hint="default"/>
+      </w:rPr>
+    </w:lvl>
+    <w:lvl w:ilvl="5">
+      <w:start w:val="1"/>
+      <w:numFmt w:val="decimal"/>
+      <w:isLgl/>
+      <w:lvlText w:val="%1.%2.%3.%4.%5.%6."/>
+      <w:lvlJc w:val="left"/>
+      <w:pPr>
+        <w:ind w:left="2160" w:hanging="1800"/>
+      </w:pPr>
+      <w:rPr>
+        <w:rFonts w:hint="default"/>
+      </w:rPr>
+    </w:lvl>
+    <w:lvl w:ilvl="6">
+      <w:start w:val="1"/>
+      <w:numFmt w:val="decimal"/>
+      <w:isLgl/>
+      <w:lvlText w:val="%1.%2.%3.%4.%5.%6.%7."/>
+      <w:lvlJc w:val="left"/>
+      <w:pPr>
+        <w:ind w:left="2520" w:hanging="2160"/>
+      </w:pPr>
+      <w:rPr>
+        <w:rFonts w:hint="default"/>
+      </w:rPr>
+    </w:lvl>
+    <w:lvl w:ilvl="7">
+      <w:start w:val="1"/>
+      <w:numFmt w:val="decimal"/>
+      <w:isLgl/>
+      <w:lvlText w:val="%1.%2.%3.%4.%5.%6.%7.%8."/>
+      <w:lvlJc w:val="left"/>
+      <w:pPr>
+        <w:ind w:left="2520" w:hanging="2160"/>
+      </w:pPr>
+      <w:rPr>
+        <w:rFonts w:hint="default"/>
+      </w:rPr>
+    </w:lvl>
+    <w:lvl w:ilvl="8">
+      <w:start w:val="1"/>
+      <w:numFmt w:val="decimal"/>
+      <w:isLgl/>
+      <w:lvlText w:val="%1.%2.%3.%4.%5.%6.%7.%8.%9."/>
+      <w:lvlJc w:val="left"/>
+      <w:pPr>
+        <w:ind w:left="2880" w:hanging="2520"/>
+      </w:pPr>
+      <w:rPr>
+        <w:rFonts w:hint="default"/>
+      </w:rPr>
+    </w:lvl>
+  </w:abstractNum>
+  <w:abstractNum w:abstractNumId="2" w15:restartNumberingAfterBreak="0">
+    <w:nsid w:val="56D738A1"/>
+    <w:multiLevelType w:val="hybridMultilevel"/>
+    <w:tmpl w:val="D61217EE"/>
+    <w:lvl w:ilvl="0" w:tplc="D5D281FA">
+      <w:start w:val="2"/>
+      <w:numFmt w:val="bullet"/>
+      <w:lvlText w:val=""/>
+      <w:lvlJc w:val="left"/>
+      <w:pPr>
+        <w:ind w:left="720" w:hanging="360"/>
+      </w:pPr>
+      <w:rPr>
+        <w:rFonts w:ascii="Symbol" w:eastAsia="Gungsuh" w:hAnsi="Symbol" w:cs="Arial" w:hint="default"/>
+      </w:rPr>
+    </w:lvl>
+    <w:lvl w:ilvl="1" w:tplc="240A0003" w:tentative="1">
+      <w:start w:val="1"/>
+      <w:numFmt w:val="bullet"/>
+      <w:lvlText w:val="o"/>
+      <w:lvlJc w:val="left"/>
+      <w:pPr>
+        <w:ind w:left="1440" w:hanging="360"/>
+      </w:pPr>
+      <w:rPr>
+        <w:rFonts w:ascii="Courier New" w:hAnsi="Courier New" w:cs="Courier New" w:hint="default"/>
+      </w:rPr>
+    </w:lvl>
+    <w:lvl w:ilvl="2" w:tplc="240A0005" w:tentative="1">
+      <w:start w:val="1"/>
+      <w:numFmt w:val="bullet"/>
+      <w:lvlText w:val=""/>
+      <w:lvlJc w:val="left"/>
+      <w:pPr>
+        <w:ind w:left="2160" w:hanging="360"/>
+      </w:pPr>
+      <w:rPr>
+        <w:rFonts w:ascii="Wingdings" w:hAnsi="Wingdings" w:hint="default"/>
+      </w:rPr>
+    </w:lvl>
+    <w:lvl w:ilvl="3" w:tplc="240A0001" w:tentative="1">
+      <w:start w:val="1"/>
+      <w:numFmt w:val="bullet"/>
+      <w:lvlText w:val=""/>
+      <w:lvlJc w:val="left"/>
+      <w:pPr>
+        <w:ind w:left="2880" w:hanging="360"/>
+      </w:pPr>
+      <w:rPr>
+        <w:rFonts w:ascii="Symbol" w:hAnsi="Symbol" w:hint="default"/>
+      </w:rPr>
+    </w:lvl>
+    <w:lvl w:ilvl="4" w:tplc="240A0003" w:tentative="1">
+      <w:start w:val="1"/>
+      <w:numFmt w:val="bullet"/>
+      <w:lvlText w:val="o"/>
+      <w:lvlJc w:val="left"/>
+      <w:pPr>
+        <w:ind w:left="3600" w:hanging="360"/>
+      </w:pPr>
+      <w:rPr>
+        <w:rFonts w:ascii="Courier New" w:hAnsi="Courier New" w:cs="Courier New" w:hint="default"/>
+      </w:rPr>
+    </w:lvl>
+    <w:lvl w:ilvl="5" w:tplc="240A0005" w:tentative="1">
+      <w:start w:val="1"/>
+      <w:numFmt w:val="bullet"/>
+      <w:lvlText w:val=""/>
+      <w:lvlJc w:val="left"/>
+      <w:pPr>
+        <w:ind w:left="4320" w:hanging="360"/>
+      </w:pPr>
+      <w:rPr>
+        <w:rFonts w:ascii="Wingdings" w:hAnsi="Wingdings" w:hint="default"/>
+      </w:rPr>
+    </w:lvl>
+    <w:lvl w:ilvl="6" w:tplc="240A0001" w:tentative="1">
+      <w:start w:val="1"/>
+      <w:numFmt w:val="bullet"/>
+      <w:lvlText w:val=""/>
+      <w:lvlJc w:val="left"/>
+      <w:pPr>
+        <w:ind w:left="5040" w:hanging="360"/>
+      </w:pPr>
+      <w:rPr>
+        <w:rFonts w:ascii="Symbol" w:hAnsi="Symbol" w:hint="default"/>
+      </w:rPr>
+    </w:lvl>
+    <w:lvl w:ilvl="7" w:tplc="240A0003" w:tentative="1">
+      <w:start w:val="1"/>
+      <w:numFmt w:val="bullet"/>
+      <w:lvlText w:val="o"/>
+      <w:lvlJc w:val="left"/>
+      <w:pPr>
+        <w:ind w:left="5760" w:hanging="360"/>
+      </w:pPr>
+      <w:rPr>
+        <w:rFonts w:ascii="Courier New" w:hAnsi="Courier New" w:cs="Courier New" w:hint="default"/>
+      </w:rPr>
+    </w:lvl>
+    <w:lvl w:ilvl="8" w:tplc="240A0005" w:tentative="1">
+      <w:start w:val="1"/>
+      <w:numFmt w:val="bullet"/>
+      <w:lvlText w:val=""/>
+      <w:lvlJc w:val="left"/>
+      <w:pPr>
+        <w:ind w:left="6480" w:hanging="360"/>
+      </w:pPr>
+      <w:rPr>
+        <w:rFonts w:ascii="Wingdings" w:hAnsi="Wingdings" w:hint="default"/>
+      </w:rPr>
+    </w:lvl>
+  </w:abstractNum>
   <w:num w:numId="1">
     <w:abstractNumId w:val="0"/>
+  </w:num>
+  <w:num w:numId="2">
+    <w:abstractNumId w:val="1"/>
+  </w:num>
+  <w:num w:numId="3">
+    <w:abstractNumId w:val="2"/>
   </w:num>
 </w:numbering>
 </file>
@@ -1818,7 +2885,7 @@
 </file>
 
 <file path=customXml/itemProps1.xml><?xml version="1.0" encoding="utf-8"?>
-<ds:datastoreItem xmlns:ds="http://schemas.openxmlformats.org/officeDocument/2006/customXml" ds:itemID="{51FB0997-26E7-43BC-9BB0-174FBA45897C}">
+<ds:datastoreItem xmlns:ds="http://schemas.openxmlformats.org/officeDocument/2006/customXml" ds:itemID="{37DE0A9F-4F19-408A-9F6E-0669F42CAF6B}">
   <ds:schemaRefs>
     <ds:schemaRef ds:uri="http://schemas.openxmlformats.org/officeDocument/2006/bibliography"/>
   </ds:schemaRefs>

</xml_diff>

<commit_message>
Solo falta datos,calculos,discusiones y conclusiones
</commit_message>
<xml_diff>
--- a/Analisis_Y_Manejo_De_Circuitos.docx
+++ b/Analisis_Y_Manejo_De_Circuitos.docx
@@ -1194,6 +1194,17 @@
           <w:szCs w:val="36"/>
         </w:rPr>
       </w:pPr>
+      <w:r>
+        <w:rPr>
+          <w:rFonts w:ascii="Arabic Typesetting" w:hAnsi="Arabic Typesetting" w:cs="Arabic Typesetting"/>
+          <w:b/>
+          <w:sz w:val="36"/>
+          <w:szCs w:val="36"/>
+        </w:rPr>
+        <w:t xml:space="preserve"> </w:t>
+      </w:r>
+      <w:bookmarkStart w:id="0" w:name="_GoBack"/>
+      <w:bookmarkEnd w:id="0"/>
     </w:p>
     <w:p>
       <w:pPr>
@@ -4030,8 +4041,30 @@
         </w:rPr>
         <w:t xml:space="preserve">   </w:t>
       </w:r>
-      <w:bookmarkStart w:id="0" w:name="_GoBack"/>
-      <w:bookmarkEnd w:id="0"/>
+      <w:r>
+        <w:rPr>
+          <w:rFonts w:ascii="Arial" w:eastAsia="Gungsuh" w:hAnsi="Arial" w:cs="Arial"/>
+          <w:sz w:val="32"/>
+          <w:szCs w:val="32"/>
+        </w:rPr>
+        <w:t xml:space="preserve">     </w:t>
+      </w:r>
+      <w:r>
+        <w:rPr>
+          <w:rFonts w:ascii="Arial" w:eastAsia="Gungsuh" w:hAnsi="Arial" w:cs="Arial"/>
+          <w:sz w:val="32"/>
+          <w:szCs w:val="32"/>
+        </w:rPr>
+        <w:t xml:space="preserve">   </w:t>
+      </w:r>
+      <w:r>
+        <w:rPr>
+          <w:rFonts w:ascii="Arial" w:eastAsia="Gungsuh" w:hAnsi="Arial" w:cs="Arial"/>
+          <w:sz w:val="32"/>
+          <w:szCs w:val="32"/>
+        </w:rPr>
+        <w:t xml:space="preserve">   </w:t>
+      </w:r>
     </w:p>
     <w:p>
       <w:pPr>
@@ -5386,7 +5419,7 @@
 </file>
 
 <file path=customXml/itemProps1.xml><?xml version="1.0" encoding="utf-8"?>
-<ds:datastoreItem xmlns:ds="http://schemas.openxmlformats.org/officeDocument/2006/customXml" ds:itemID="{CABF24B2-D538-4D14-90F0-CFB5B7F21E6E}">
+<ds:datastoreItem xmlns:ds="http://schemas.openxmlformats.org/officeDocument/2006/customXml" ds:itemID="{E37CFCE8-07D3-4191-9EF5-AED9C2336E1F}">
   <ds:schemaRefs>
     <ds:schemaRef ds:uri="http://schemas.openxmlformats.org/officeDocument/2006/bibliography"/>
   </ds:schemaRefs>

</xml_diff>